<commit_message>
sprintV App JHipster and Readme
</commit_message>
<xml_diff>
--- a/BeRoutes3/Readme.docx
+++ b/BeRoutes3/Readme.docx
@@ -19,7 +19,7 @@
     </w:p>
     <w:p>
       <w:r>
-        <w:t>He</w:t>
+        <w:t>Se ha</w:t>
       </w:r>
       <w:r>
         <w:t xml:space="preserve"> borrado la carpeta </w:t>
@@ -33,6 +33,9 @@
       </w:r>
       <w:proofErr w:type="spellEnd"/>
       <w:r>
+        <w:t xml:space="preserve"> y target</w:t>
+      </w:r>
+      <w:r>
         <w:t xml:space="preserve"> para</w:t>
       </w:r>
       <w:r>
@@ -43,7 +46,10 @@
       </w:r>
       <w:proofErr w:type="spellStart"/>
       <w:r>
-        <w:t>transladar</w:t>
+        <w:t>trans</w:t>
+      </w:r>
+      <w:r>
+        <w:t>ladar</w:t>
       </w:r>
       <w:proofErr w:type="spellEnd"/>
       <w:r>
@@ -60,14 +66,6 @@
       <w:proofErr w:type="spellStart"/>
       <w:r>
         <w:t>app</w:t>
-      </w:r>
-      <w:proofErr w:type="spellEnd"/>
-      <w:r>
-        <w:t xml:space="preserve"> a </w:t>
-      </w:r>
-      <w:proofErr w:type="spellStart"/>
-      <w:r>
-        <w:t>github</w:t>
       </w:r>
       <w:proofErr w:type="spellEnd"/>
       <w:r>
@@ -83,17 +81,7 @@
           <w:szCs w:val="21"/>
           <w:shd w:val="clear" w:color="auto" w:fill="FFFFFF"/>
         </w:rPr>
-        <w:t>Hay</w:t>
-      </w:r>
-      <w:r>
-        <w:rPr>
-          <w:rFonts w:ascii="Helvetica" w:hAnsi="Helvetica" w:cs="Helvetica"/>
-          <w:color w:val="222222"/>
-          <w:sz w:val="21"/>
-          <w:szCs w:val="21"/>
-          <w:shd w:val="clear" w:color="auto" w:fill="FFFFFF"/>
-        </w:rPr>
-        <w:t xml:space="preserve"> que instalar </w:t>
+        <w:t xml:space="preserve">Hay que instalar </w:t>
       </w:r>
       <w:proofErr w:type="spellStart"/>
       <w:r>

</xml_diff>